<commit_message>
Added Magpie Lab Stuff
</commit_message>
<xml_diff>
--- a/Magpie Lab/MagPieLab P1 Questions.docx
+++ b/Magpie Lab/MagPieLab P1 Questions.docx
@@ -213,7 +213,29 @@
           <w:sz w:val="32"/>
           <w:szCs w:val="36"/>
         </w:rPr>
-        <w:t>What I could’ve done differently</w:t>
+        <w:t>There isn’t much I could’ve done to make it better, but what I can do now is actually complete the program now that I know how it works better.</w:t>
+      </w:r>
+    </w:p>
+    <w:p>
+      <w:pPr>
+        <w:rPr>
+          <w:sz w:val="32"/>
+          <w:szCs w:val="36"/>
+        </w:rPr>
+      </w:pPr>
+      <w:r>
+        <w:rPr>
+          <w:sz w:val="32"/>
+          <w:szCs w:val="36"/>
+        </w:rPr>
+        <w:t xml:space="preserve">What I learned from comparing my code to the given code is how </w:t>
+      </w:r>
+      <w:r>
+        <w:rPr>
+          <w:sz w:val="32"/>
+          <w:szCs w:val="36"/>
+        </w:rPr>
+        <w:t>t</w:t>
       </w:r>
       <w:bookmarkStart w:id="0" w:name="_GoBack"/>
       <w:bookmarkEnd w:id="0"/>
@@ -1209,6 +1231,7 @@
           <w:sz w:val="28"/>
           <w:szCs w:val="36"/>
         </w:rPr>
+        <w:lastRenderedPageBreak/>
         <w:tab/>
       </w:r>
       <w:r>
@@ -1311,7 +1334,6 @@
           <w:sz w:val="28"/>
           <w:szCs w:val="36"/>
         </w:rPr>
-        <w:lastRenderedPageBreak/>
         <w:tab/>
       </w:r>
       <w:r>

</xml_diff>

<commit_message>
Added Picture Lab Stuff
</commit_message>
<xml_diff>
--- a/Magpie Lab/MagPieLab P1 Questions.docx
+++ b/Magpie Lab/MagPieLab P1 Questions.docx
@@ -237,6 +237,36 @@
         </w:rPr>
         <w:t>t</w:t>
       </w:r>
+      <w:r>
+        <w:rPr>
+          <w:sz w:val="32"/>
+          <w:szCs w:val="36"/>
+        </w:rPr>
+        <w:t xml:space="preserve">o complete </w:t>
+      </w:r>
+      <w:proofErr w:type="spellStart"/>
+      <w:r>
+        <w:rPr>
+          <w:sz w:val="32"/>
+          <w:szCs w:val="36"/>
+        </w:rPr>
+        <w:t>MagPie</w:t>
+      </w:r>
+      <w:proofErr w:type="spellEnd"/>
+      <w:r>
+        <w:rPr>
+          <w:sz w:val="32"/>
+          <w:szCs w:val="36"/>
+        </w:rPr>
+        <w:t xml:space="preserve"> Lab</w:t>
+      </w:r>
+      <w:r>
+        <w:rPr>
+          <w:sz w:val="32"/>
+          <w:szCs w:val="36"/>
+        </w:rPr>
+        <w:t>.</w:t>
+      </w:r>
       <w:bookmarkStart w:id="0" w:name="_GoBack"/>
       <w:bookmarkEnd w:id="0"/>
     </w:p>
@@ -1192,6 +1222,7 @@
           <w:sz w:val="28"/>
           <w:szCs w:val="36"/>
         </w:rPr>
+        <w:lastRenderedPageBreak/>
         <w:tab/>
       </w:r>
       <w:r>
@@ -1231,7 +1262,6 @@
           <w:sz w:val="28"/>
           <w:szCs w:val="36"/>
         </w:rPr>
-        <w:lastRenderedPageBreak/>
         <w:tab/>
       </w:r>
       <w:r>

</xml_diff>